<commit_message>
Implementação do manual de deploy.
</commit_message>
<xml_diff>
--- a/terraform/Deploy Virtual-lab.docx
+++ b/terraform/Deploy Virtual-lab.docx
@@ -5,7 +5,74 @@
     <w:p>
       <w:pPr>
         <w:ind w:left="360" w:hanging="360"/>
-      </w:pPr>
+        <w:jc w:val="center"/>
+        <w:rPr>
+          <w:b/>
+          <w:bCs/>
+        </w:rPr>
+      </w:pPr>
+      <w:r>
+        <w:rPr>
+          <w:b/>
+          <w:bCs/>
+        </w:rPr>
+        <w:t xml:space="preserve">Implantação em </w:t>
+      </w:r>
+      <w:proofErr w:type="spellStart"/>
+      <w:r>
+        <w:rPr>
+          <w:b/>
+          <w:bCs/>
+        </w:rPr>
+        <w:t>Amazon</w:t>
+      </w:r>
+      <w:proofErr w:type="spellEnd"/>
+      <w:r>
+        <w:rPr>
+          <w:b/>
+          <w:bCs/>
+        </w:rPr>
+        <w:t xml:space="preserve"> Web Services (AWS)</w:t>
+      </w:r>
+      <w:r>
+        <w:rPr>
+          <w:b/>
+          <w:bCs/>
+        </w:rPr>
+        <w:t xml:space="preserve"> utilizado recurso EC2 de planta virtual utilizando node-</w:t>
+      </w:r>
+      <w:proofErr w:type="spellStart"/>
+      <w:r>
+        <w:rPr>
+          <w:b/>
+          <w:bCs/>
+        </w:rPr>
+        <w:t>red</w:t>
+      </w:r>
+      <w:proofErr w:type="spellEnd"/>
+      <w:r>
+        <w:rPr>
+          <w:b/>
+          <w:bCs/>
+        </w:rPr>
+        <w:t xml:space="preserve"> e supervisório utilizando </w:t>
+      </w:r>
+      <w:proofErr w:type="spellStart"/>
+      <w:r>
+        <w:rPr>
+          <w:b/>
+          <w:bCs/>
+        </w:rPr>
+        <w:t>Scada</w:t>
+      </w:r>
+      <w:proofErr w:type="spellEnd"/>
+      <w:r>
+        <w:rPr>
+          <w:b/>
+          <w:bCs/>
+        </w:rPr>
+        <w:t>-LTS.</w:t>
+      </w:r>
     </w:p>
     <w:p>
       <w:pPr>
@@ -14,6 +81,7 @@
           <w:ilvl w:val="0"/>
           <w:numId w:val="1"/>
         </w:numPr>
+        <w:jc w:val="both"/>
       </w:pPr>
       <w:r>
         <w:t>Pré-requisitos</w:t>
@@ -26,6 +94,7 @@
           <w:ilvl w:val="1"/>
           <w:numId w:val="1"/>
         </w:numPr>
+        <w:jc w:val="both"/>
       </w:pPr>
       <w:r>
         <w:t>Tem c</w:t>
@@ -39,14 +108,19 @@
       <w:r>
         <w:t xml:space="preserve"> </w:t>
       </w:r>
-      <w:r>
-        <w:t>Amazon Web Services</w:t>
+      <w:proofErr w:type="spellStart"/>
+      <w:r>
+        <w:t>Amazon</w:t>
+      </w:r>
+      <w:proofErr w:type="spellEnd"/>
+      <w:r>
+        <w:t xml:space="preserve"> Web Services</w:t>
       </w:r>
       <w:r>
         <w:t xml:space="preserve"> </w:t>
       </w:r>
       <w:r>
-        <w:t>(AWS )</w:t>
+        <w:t>(AWS)</w:t>
       </w:r>
       <w:r>
         <w:t xml:space="preserve">: </w:t>
@@ -67,6 +141,7 @@
           <w:ilvl w:val="1"/>
           <w:numId w:val="1"/>
         </w:numPr>
+        <w:jc w:val="both"/>
       </w:pPr>
       <w:r>
         <w:t xml:space="preserve">Conhecimento básico </w:t>
@@ -74,6 +149,25 @@
       <w:r>
         <w:t>em informática</w:t>
       </w:r>
+      <w:r>
+        <w:t xml:space="preserve">, </w:t>
+      </w:r>
+      <w:proofErr w:type="spellStart"/>
+      <w:r>
+        <w:t>git</w:t>
+      </w:r>
+      <w:proofErr w:type="spellEnd"/>
+      <w:r>
+        <w:t xml:space="preserve"> e execução de comandos </w:t>
+      </w:r>
+      <w:proofErr w:type="spellStart"/>
+      <w:r>
+        <w:t>shell</w:t>
+      </w:r>
+      <w:proofErr w:type="spellEnd"/>
+      <w:r>
+        <w:t>.</w:t>
+      </w:r>
     </w:p>
     <w:p>
       <w:pPr>
@@ -82,9 +176,13 @@
           <w:ilvl w:val="0"/>
           <w:numId w:val="1"/>
         </w:numPr>
-      </w:pPr>
-      <w:r>
-        <w:t>Clonar o repositório no github</w:t>
+        <w:jc w:val="both"/>
+      </w:pPr>
+      <w:r>
+        <w:t xml:space="preserve">Clonar o repositório no </w:t>
+      </w:r>
+      <w:r>
+        <w:t>GitHub</w:t>
       </w:r>
       <w:r>
         <w:t xml:space="preserve">: </w:t>
@@ -105,12 +203,46 @@
           <w:ilvl w:val="0"/>
           <w:numId w:val="1"/>
         </w:numPr>
-      </w:pPr>
-      <w:r>
-        <w:t xml:space="preserve">Após clonar o respositório a pasta de trabalho será </w:t>
-      </w:r>
-      <w:r>
-        <w:t>virtual-lab-deploy\aws</w:t>
+        <w:jc w:val="both"/>
+      </w:pPr>
+      <w:r>
+        <w:t xml:space="preserve">Após clonar o </w:t>
+      </w:r>
+      <w:r>
+        <w:t>repositório</w:t>
+      </w:r>
+      <w:r>
+        <w:t xml:space="preserve"> a pasta de trabalho será </w:t>
+      </w:r>
+      <w:r>
+        <w:t>“</w:t>
+      </w:r>
+      <w:r>
+        <w:t>virtual-</w:t>
+      </w:r>
+      <w:proofErr w:type="spellStart"/>
+      <w:r>
+        <w:t>lab</w:t>
+      </w:r>
+      <w:proofErr w:type="spellEnd"/>
+      <w:r>
+        <w:t>-</w:t>
+      </w:r>
+      <w:proofErr w:type="spellStart"/>
+      <w:r>
+        <w:t>deploy</w:t>
+      </w:r>
+      <w:proofErr w:type="spellEnd"/>
+      <w:r>
+        <w:t>\</w:t>
+      </w:r>
+      <w:proofErr w:type="spellStart"/>
+      <w:r>
+        <w:t>aws</w:t>
+      </w:r>
+      <w:proofErr w:type="spellEnd"/>
+      <w:r>
+        <w:t>”</w:t>
       </w:r>
       <w:r>
         <w:t xml:space="preserve">, todos os arquivos salvos e comandos executados devem </w:t>
@@ -126,39 +258,69 @@
           <w:ilvl w:val="0"/>
           <w:numId w:val="1"/>
         </w:numPr>
-      </w:pPr>
-      <w:r>
-        <w:t>Criar conta de acesso para o terraform no AWS</w:t>
-      </w:r>
-    </w:p>
-    <w:p>
-      <w:pPr>
-        <w:pStyle w:val="PargrafodaLista"/>
-        <w:numPr>
-          <w:ilvl w:val="1"/>
-          <w:numId w:val="1"/>
-        </w:numPr>
-      </w:pPr>
-      <w:r>
-        <w:t>Acesse o console da AWS e faça o login com sua conta e pesquise pelo produto IAM (Identity and Access Management)</w:t>
-      </w:r>
-    </w:p>
-    <w:p>
-      <w:pPr>
-        <w:pStyle w:val="PargrafodaLista"/>
-        <w:numPr>
-          <w:ilvl w:val="1"/>
-          <w:numId w:val="1"/>
-        </w:numPr>
+        <w:jc w:val="both"/>
+      </w:pPr>
+      <w:r>
+        <w:t xml:space="preserve">Criar conta de acesso para o </w:t>
+      </w:r>
+      <w:proofErr w:type="spellStart"/>
+      <w:r>
+        <w:t>terraform</w:t>
+      </w:r>
+      <w:proofErr w:type="spellEnd"/>
+      <w:r>
+        <w:t xml:space="preserve"> no AWS</w:t>
+      </w:r>
+    </w:p>
+    <w:p>
+      <w:pPr>
+        <w:pStyle w:val="PargrafodaLista"/>
+        <w:numPr>
+          <w:ilvl w:val="1"/>
+          <w:numId w:val="1"/>
+        </w:numPr>
+        <w:jc w:val="both"/>
+      </w:pPr>
+      <w:r>
+        <w:t>Acesse o console da AWS e faça o login com sua conta e pesquise pelo produto IAM (</w:t>
+      </w:r>
+      <w:proofErr w:type="spellStart"/>
+      <w:r>
+        <w:t>Identity</w:t>
+      </w:r>
+      <w:proofErr w:type="spellEnd"/>
+      <w:r>
+        <w:t xml:space="preserve"> </w:t>
+      </w:r>
+      <w:proofErr w:type="spellStart"/>
+      <w:r>
+        <w:t>and</w:t>
+      </w:r>
+      <w:proofErr w:type="spellEnd"/>
+      <w:r>
+        <w:t xml:space="preserve"> Access Management)</w:t>
+      </w:r>
+      <w:r>
+        <w:t>.</w:t>
+      </w:r>
+    </w:p>
+    <w:p>
+      <w:pPr>
+        <w:pStyle w:val="PargrafodaLista"/>
+        <w:numPr>
+          <w:ilvl w:val="1"/>
+          <w:numId w:val="1"/>
+        </w:numPr>
+        <w:jc w:val="both"/>
       </w:pPr>
       <w:r>
         <w:rPr>
           <w:noProof/>
         </w:rPr>
         <w:drawing>
-          <wp:inline distT="0" distB="0" distL="0" distR="0" wp14:anchorId="2AE98633" wp14:editId="38D35B30">
-            <wp:extent cx="5400040" cy="3038475"/>
-            <wp:effectExtent l="0" t="0" r="0" b="9525"/>
+          <wp:inline distT="0" distB="0" distL="0" distR="0" wp14:anchorId="2AE98633" wp14:editId="596ADC4D">
+            <wp:extent cx="3490040" cy="1963763"/>
+            <wp:effectExtent l="0" t="0" r="0" b="0"/>
             <wp:docPr id="1" name="Imagem 1" descr="Interface gráfica do usuário, Texto, Aplicativo&#10;&#10;Descrição gerada automaticamente"/>
             <wp:cNvGraphicFramePr>
               <a:graphicFrameLocks xmlns:a="http://schemas.openxmlformats.org/drawingml/2006/main" noChangeAspect="1"/>
@@ -179,7 +341,7 @@
                   <pic:spPr>
                     <a:xfrm>
                       <a:off x="0" y="0"/>
-                      <a:ext cx="5400040" cy="3038475"/>
+                      <a:ext cx="3495844" cy="1967029"/>
                     </a:xfrm>
                     <a:prstGeom prst="rect">
                       <a:avLst/>
@@ -199,27 +361,37 @@
           <w:ilvl w:val="1"/>
           <w:numId w:val="1"/>
         </w:numPr>
-      </w:pPr>
-      <w:r>
-        <w:t>Iremos criar um usuário para que o terraform possa interagir com a AWS, clique em USERS e em seguida em ADD USER.</w:t>
-      </w:r>
-    </w:p>
-    <w:p>
-      <w:pPr>
-        <w:pStyle w:val="PargrafodaLista"/>
-        <w:numPr>
-          <w:ilvl w:val="1"/>
-          <w:numId w:val="1"/>
-        </w:numPr>
+        <w:jc w:val="both"/>
+      </w:pPr>
+      <w:r>
+        <w:t xml:space="preserve">Iremos criar um usuário para que o </w:t>
+      </w:r>
+      <w:proofErr w:type="spellStart"/>
+      <w:r>
+        <w:t>terraform</w:t>
+      </w:r>
+      <w:proofErr w:type="spellEnd"/>
+      <w:r>
+        <w:t xml:space="preserve"> possa interagir com a AWS, clique em USERS e em seguida em ADD USER.</w:t>
+      </w:r>
+    </w:p>
+    <w:p>
+      <w:pPr>
+        <w:pStyle w:val="PargrafodaLista"/>
+        <w:numPr>
+          <w:ilvl w:val="1"/>
+          <w:numId w:val="1"/>
+        </w:numPr>
+        <w:jc w:val="both"/>
       </w:pPr>
       <w:r>
         <w:rPr>
           <w:noProof/>
         </w:rPr>
         <w:drawing>
-          <wp:inline distT="0" distB="0" distL="0" distR="0" wp14:anchorId="637675EB" wp14:editId="781B4BA1">
-            <wp:extent cx="5400040" cy="2606040"/>
-            <wp:effectExtent l="0" t="0" r="0" b="3810"/>
+          <wp:inline distT="0" distB="0" distL="0" distR="0" wp14:anchorId="637675EB" wp14:editId="14A31A8A">
+            <wp:extent cx="3523552" cy="1700454"/>
+            <wp:effectExtent l="0" t="0" r="1270" b="0"/>
             <wp:docPr id="2" name="Imagem 2" descr="Interface gráfica do usuário, Texto, Aplicativo&#10;&#10;Descrição gerada automaticamente"/>
             <wp:cNvGraphicFramePr>
               <a:graphicFrameLocks xmlns:a="http://schemas.openxmlformats.org/drawingml/2006/main" noChangeAspect="1"/>
@@ -240,7 +412,7 @@
                   <pic:spPr>
                     <a:xfrm>
                       <a:off x="0" y="0"/>
-                      <a:ext cx="5400040" cy="2606040"/>
+                      <a:ext cx="3536598" cy="1706750"/>
                     </a:xfrm>
                     <a:prstGeom prst="rect">
                       <a:avLst/>
@@ -260,15 +432,28 @@
           <w:ilvl w:val="1"/>
           <w:numId w:val="1"/>
         </w:numPr>
+        <w:jc w:val="both"/>
+      </w:pPr>
+      <w:r>
+        <w:t>Definir detalhes do usuário.</w:t>
+      </w:r>
+    </w:p>
+    <w:p>
+      <w:pPr>
+        <w:pStyle w:val="PargrafodaLista"/>
+        <w:numPr>
+          <w:ilvl w:val="1"/>
+          <w:numId w:val="1"/>
+        </w:numPr>
+        <w:jc w:val="both"/>
       </w:pPr>
       <w:r>
         <w:rPr>
           <w:noProof/>
         </w:rPr>
-        <w:lastRenderedPageBreak/>
         <w:drawing>
-          <wp:inline distT="0" distB="0" distL="0" distR="0" wp14:anchorId="166E182D" wp14:editId="6A5E15E4">
-            <wp:extent cx="5400040" cy="2694305"/>
+          <wp:inline distT="0" distB="0" distL="0" distR="0" wp14:anchorId="166E182D" wp14:editId="760E2736">
+            <wp:extent cx="3531026" cy="1761776"/>
             <wp:effectExtent l="0" t="0" r="0" b="0"/>
             <wp:docPr id="3" name="Imagem 3" descr="Interface gráfica do usuário, Texto, Aplicativo, Email&#10;&#10;Descrição gerada automaticamente"/>
             <wp:cNvGraphicFramePr>
@@ -284,7 +469,7 @@
                     </pic:cNvPicPr>
                   </pic:nvPicPr>
                   <pic:blipFill>
-                    <a:blip r:embed="rId9">
+                    <a:blip r:embed="rId9" cstate="print">
                       <a:extLst>
                         <a:ext uri="{28A0092B-C50C-407E-A947-70E740481C1C}">
                           <a14:useLocalDpi xmlns:a14="http://schemas.microsoft.com/office/drawing/2010/main" val="0"/>
@@ -299,7 +484,7 @@
                   <pic:spPr bwMode="auto">
                     <a:xfrm>
                       <a:off x="0" y="0"/>
-                      <a:ext cx="5400040" cy="2694305"/>
+                      <a:ext cx="3580777" cy="1786599"/>
                     </a:xfrm>
                     <a:prstGeom prst="rect">
                       <a:avLst/>
@@ -323,6 +508,7 @@
           <w:ilvl w:val="1"/>
           <w:numId w:val="1"/>
         </w:numPr>
+        <w:jc w:val="both"/>
       </w:pPr>
       <w:r>
         <w:t>Adicione a política AmazonEC2FullAccess ao usuário, o que dará permissão total ao usuário apenas a recursos da EC2, e clique em Next.</w:t>
@@ -335,14 +521,16 @@
           <w:ilvl w:val="1"/>
           <w:numId w:val="1"/>
         </w:numPr>
+        <w:jc w:val="both"/>
       </w:pPr>
       <w:r>
         <w:rPr>
           <w:noProof/>
         </w:rPr>
+        <w:lastRenderedPageBreak/>
         <w:drawing>
-          <wp:inline distT="0" distB="0" distL="0" distR="0" wp14:anchorId="373101B2" wp14:editId="22BF949E">
-            <wp:extent cx="5400040" cy="2592070"/>
+          <wp:inline distT="0" distB="0" distL="0" distR="0" wp14:anchorId="373101B2" wp14:editId="3C61C07B">
+            <wp:extent cx="3909661" cy="1876674"/>
             <wp:effectExtent l="0" t="0" r="0" b="0"/>
             <wp:docPr id="4" name="Imagem 4" descr="Interface gráfica do usuário, Texto, Aplicativo&#10;&#10;Descrição gerada automaticamente"/>
             <wp:cNvGraphicFramePr>
@@ -358,7 +546,7 @@
                     </pic:cNvPicPr>
                   </pic:nvPicPr>
                   <pic:blipFill>
-                    <a:blip r:embed="rId10">
+                    <a:blip r:embed="rId10" cstate="print">
                       <a:extLst>
                         <a:ext uri="{28A0092B-C50C-407E-A947-70E740481C1C}">
                           <a14:useLocalDpi xmlns:a14="http://schemas.microsoft.com/office/drawing/2010/main" val="0"/>
@@ -373,7 +561,7 @@
                   <pic:spPr bwMode="auto">
                     <a:xfrm>
                       <a:off x="0" y="0"/>
-                      <a:ext cx="5400040" cy="2592070"/>
+                      <a:ext cx="3915199" cy="1879332"/>
                     </a:xfrm>
                     <a:prstGeom prst="rect">
                       <a:avLst/>
@@ -397,27 +585,42 @@
           <w:ilvl w:val="1"/>
           <w:numId w:val="1"/>
         </w:numPr>
-      </w:pPr>
-      <w:r>
-        <w:t>Tags são utilizadas para adicionar informações relevantes ao usuario, clique em Next.</w:t>
-      </w:r>
-    </w:p>
-    <w:p>
-      <w:pPr>
-        <w:pStyle w:val="PargrafodaLista"/>
-        <w:numPr>
-          <w:ilvl w:val="1"/>
-          <w:numId w:val="1"/>
-        </w:numPr>
+        <w:jc w:val="both"/>
+      </w:pPr>
+      <w:proofErr w:type="spellStart"/>
+      <w:r>
+        <w:t>Tags</w:t>
+      </w:r>
+      <w:proofErr w:type="spellEnd"/>
+      <w:r>
+        <w:t xml:space="preserve"> são utilizadas para adicionar informações relevantes ao </w:t>
+      </w:r>
+      <w:proofErr w:type="spellStart"/>
+      <w:r>
+        <w:t>usuario</w:t>
+      </w:r>
+      <w:proofErr w:type="spellEnd"/>
+      <w:r>
+        <w:t>, clique em Next.</w:t>
+      </w:r>
+    </w:p>
+    <w:p>
+      <w:pPr>
+        <w:pStyle w:val="PargrafodaLista"/>
+        <w:numPr>
+          <w:ilvl w:val="1"/>
+          <w:numId w:val="1"/>
+        </w:numPr>
+        <w:jc w:val="both"/>
       </w:pPr>
       <w:r>
         <w:rPr>
           <w:noProof/>
         </w:rPr>
         <w:drawing>
-          <wp:inline distT="0" distB="0" distL="0" distR="0" wp14:anchorId="2E6C8117" wp14:editId="11F6350B">
-            <wp:extent cx="5400040" cy="2675255"/>
-            <wp:effectExtent l="0" t="0" r="0" b="0"/>
+          <wp:inline distT="0" distB="0" distL="0" distR="0" wp14:anchorId="2E6C8117" wp14:editId="224520D7">
+            <wp:extent cx="3913719" cy="1938911"/>
+            <wp:effectExtent l="0" t="0" r="0" b="4445"/>
             <wp:docPr id="5" name="Imagem 5" descr="Interface gráfica do usuário, Texto, Aplicativo, Email&#10;&#10;Descrição gerada automaticamente"/>
             <wp:cNvGraphicFramePr>
               <a:graphicFrameLocks xmlns:a="http://schemas.openxmlformats.org/drawingml/2006/main" noChangeAspect="1"/>
@@ -438,7 +641,7 @@
                   <pic:spPr>
                     <a:xfrm>
                       <a:off x="0" y="0"/>
-                      <a:ext cx="5400040" cy="2675255"/>
+                      <a:ext cx="3918506" cy="1941282"/>
                     </a:xfrm>
                     <a:prstGeom prst="rect">
                       <a:avLst/>
@@ -458,24 +661,42 @@
           <w:ilvl w:val="1"/>
           <w:numId w:val="1"/>
         </w:numPr>
-      </w:pPr>
-      <w:r>
-        <w:t>Verifique os dados e clique em Create user</w:t>
-      </w:r>
-    </w:p>
-    <w:p>
-      <w:pPr>
-        <w:pStyle w:val="PargrafodaLista"/>
-        <w:numPr>
-          <w:ilvl w:val="1"/>
-          <w:numId w:val="1"/>
-        </w:numPr>
+        <w:ind w:left="788" w:hanging="431"/>
+        <w:jc w:val="both"/>
+      </w:pPr>
+      <w:r>
+        <w:t xml:space="preserve">Verifique os dados e clique em </w:t>
+      </w:r>
+      <w:proofErr w:type="spellStart"/>
+      <w:r>
+        <w:t>Create</w:t>
+      </w:r>
+      <w:proofErr w:type="spellEnd"/>
+      <w:r>
+        <w:t xml:space="preserve"> </w:t>
+      </w:r>
+      <w:proofErr w:type="spellStart"/>
+      <w:r>
+        <w:t>user</w:t>
+      </w:r>
+      <w:proofErr w:type="spellEnd"/>
+      <w:r>
+        <w:t>.</w:t>
+      </w:r>
+    </w:p>
+    <w:p>
+      <w:pPr>
+        <w:pStyle w:val="PargrafodaLista"/>
+        <w:numPr>
+          <w:ilvl w:val="1"/>
+          <w:numId w:val="1"/>
+        </w:numPr>
+        <w:jc w:val="both"/>
       </w:pPr>
       <w:r>
         <w:rPr>
           <w:noProof/>
         </w:rPr>
-        <w:lastRenderedPageBreak/>
         <w:drawing>
           <wp:inline distT="0" distB="0" distL="0" distR="0" wp14:anchorId="1E221723" wp14:editId="382800BB">
             <wp:extent cx="5400040" cy="2810510"/>
@@ -520,27 +741,58 @@
           <w:ilvl w:val="1"/>
           <w:numId w:val="1"/>
         </w:numPr>
-      </w:pPr>
-      <w:r>
-        <w:t>Clique em show e copie o Access key ID e Secret access key</w:t>
-      </w:r>
-    </w:p>
-    <w:p>
-      <w:pPr>
-        <w:pStyle w:val="PargrafodaLista"/>
-        <w:numPr>
-          <w:ilvl w:val="1"/>
-          <w:numId w:val="1"/>
-        </w:numPr>
+        <w:jc w:val="both"/>
+      </w:pPr>
+      <w:r>
+        <w:t xml:space="preserve">Clique em show e copie o Access </w:t>
+      </w:r>
+      <w:proofErr w:type="spellStart"/>
+      <w:r>
+        <w:t>key</w:t>
+      </w:r>
+      <w:proofErr w:type="spellEnd"/>
+      <w:r>
+        <w:t xml:space="preserve"> ID e </w:t>
+      </w:r>
+      <w:proofErr w:type="spellStart"/>
+      <w:r>
+        <w:t>Secret</w:t>
+      </w:r>
+      <w:proofErr w:type="spellEnd"/>
+      <w:r>
+        <w:t xml:space="preserve"> </w:t>
+      </w:r>
+      <w:proofErr w:type="spellStart"/>
+      <w:r>
+        <w:t>access</w:t>
+      </w:r>
+      <w:proofErr w:type="spellEnd"/>
+      <w:r>
+        <w:t xml:space="preserve"> </w:t>
+      </w:r>
+      <w:proofErr w:type="spellStart"/>
+      <w:r>
+        <w:t>key</w:t>
+      </w:r>
+      <w:proofErr w:type="spellEnd"/>
+    </w:p>
+    <w:p>
+      <w:pPr>
+        <w:pStyle w:val="PargrafodaLista"/>
+        <w:numPr>
+          <w:ilvl w:val="1"/>
+          <w:numId w:val="1"/>
+        </w:numPr>
+        <w:jc w:val="both"/>
       </w:pPr>
       <w:r>
         <w:rPr>
           <w:noProof/>
         </w:rPr>
         <w:drawing>
-          <wp:inline distT="0" distB="0" distL="0" distR="0" wp14:anchorId="417AED7C" wp14:editId="10B8CC0D">
-            <wp:extent cx="5400040" cy="2914015"/>
-            <wp:effectExtent l="0" t="0" r="0" b="635"/>
+          <wp:inline distT="0" distB="0" distL="0" distR="0" wp14:anchorId="417AED7C" wp14:editId="27149955">
+            <wp:extent cx="4347145" cy="2345843"/>
+            <wp:effectExtent l="0" t="0" r="0" b="0"/>
             <wp:docPr id="7" name="Imagem 7" descr="Interface gráfica do usuário, Texto, Aplicativo, Email&#10;&#10;Descrição gerada automaticamente"/>
             <wp:cNvGraphicFramePr>
               <a:graphicFrameLocks xmlns:a="http://schemas.openxmlformats.org/drawingml/2006/main" noChangeAspect="1"/>
@@ -561,7 +813,7 @@
                   <pic:spPr>
                     <a:xfrm>
                       <a:off x="0" y="0"/>
-                      <a:ext cx="5400040" cy="2914015"/>
+                      <a:ext cx="4353852" cy="2349462"/>
                     </a:xfrm>
                     <a:prstGeom prst="rect">
                       <a:avLst/>
@@ -581,8 +833,10 @@
           <w:ilvl w:val="1"/>
           <w:numId w:val="1"/>
         </w:numPr>
-      </w:pPr>
-      <w:r>
+        <w:jc w:val="both"/>
+      </w:pPr>
+      <w:r>
+        <w:lastRenderedPageBreak/>
         <w:t>O usuário criado e chave de acesso não devem ser compartilhados, uma vez que quem tiver acesso a estes dados terá controle sobre os recursos adicionados como política, por questões de segurança este usuário não existe mais em minha conta</w:t>
       </w:r>
       <w:r>
@@ -596,6 +850,7 @@
           <w:ilvl w:val="0"/>
           <w:numId w:val="1"/>
         </w:numPr>
+        <w:jc w:val="both"/>
       </w:pPr>
       <w:r>
         <w:t xml:space="preserve">Editar arquivo </w:t>
@@ -628,13 +883,29 @@
         <w:t xml:space="preserve"> substituindo os valores </w:t>
       </w:r>
       <w:r>
-        <w:t>&lt;access_key&gt;</w:t>
+        <w:t>&lt;</w:t>
+      </w:r>
+      <w:proofErr w:type="spellStart"/>
+      <w:r>
+        <w:t>access_key</w:t>
+      </w:r>
+      <w:proofErr w:type="spellEnd"/>
+      <w:r>
+        <w:t>&gt;</w:t>
       </w:r>
       <w:r>
         <w:t xml:space="preserve"> e </w:t>
       </w:r>
       <w:r>
-        <w:t>&lt;secret_access_key&gt;</w:t>
+        <w:t>&lt;</w:t>
+      </w:r>
+      <w:proofErr w:type="spellStart"/>
+      <w:r>
+        <w:t>secret_access_key</w:t>
+      </w:r>
+      <w:proofErr w:type="spellEnd"/>
+      <w:r>
+        <w:t>&gt;</w:t>
       </w:r>
       <w:r>
         <w:t>.</w:t>
@@ -647,16 +918,16 @@
           <w:ilvl w:val="1"/>
           <w:numId w:val="1"/>
         </w:numPr>
+        <w:jc w:val="both"/>
       </w:pPr>
       <w:r>
         <w:rPr>
           <w:noProof/>
         </w:rPr>
-        <w:lastRenderedPageBreak/>
         <w:drawing>
-          <wp:inline distT="0" distB="0" distL="0" distR="0" wp14:anchorId="6BF7C302" wp14:editId="77882F60">
-            <wp:extent cx="5400040" cy="3343910"/>
-            <wp:effectExtent l="0" t="0" r="0" b="8890"/>
+          <wp:inline distT="0" distB="0" distL="0" distR="0" wp14:anchorId="6BF7C302" wp14:editId="71A3735B">
+            <wp:extent cx="3322479" cy="2057405"/>
+            <wp:effectExtent l="0" t="0" r="0" b="0"/>
             <wp:docPr id="8" name="Imagem 8" descr="Interface gráfica do usuário, Texto, Aplicativo&#10;&#10;Descrição gerada automaticamente"/>
             <wp:cNvGraphicFramePr>
               <a:graphicFrameLocks xmlns:a="http://schemas.openxmlformats.org/drawingml/2006/main" noChangeAspect="1"/>
@@ -677,7 +948,7 @@
                   <pic:spPr>
                     <a:xfrm>
                       <a:off x="0" y="0"/>
-                      <a:ext cx="5400040" cy="3343910"/>
+                      <a:ext cx="3324875" cy="2058889"/>
                     </a:xfrm>
                     <a:prstGeom prst="rect">
                       <a:avLst/>
@@ -690,7 +961,6 @@
         </w:drawing>
       </w:r>
     </w:p>
-    <w:p/>
     <w:p>
       <w:pPr>
         <w:pStyle w:val="PargrafodaLista"/>
@@ -698,19 +968,24 @@
           <w:ilvl w:val="0"/>
           <w:numId w:val="1"/>
         </w:numPr>
+        <w:jc w:val="both"/>
       </w:pPr>
       <w:r>
         <w:t xml:space="preserve">Acessar o site e gerar par de chaves </w:t>
       </w:r>
+      <w:proofErr w:type="spellStart"/>
       <w:r>
         <w:t>rsa</w:t>
       </w:r>
+      <w:proofErr w:type="spellEnd"/>
       <w:r>
         <w:t xml:space="preserve"> que será utilizado para conexão </w:t>
       </w:r>
+      <w:proofErr w:type="spellStart"/>
       <w:r>
         <w:t>ssh</w:t>
       </w:r>
+      <w:proofErr w:type="spellEnd"/>
       <w:r>
         <w:t>.</w:t>
       </w:r>
@@ -722,6 +997,7 @@
           <w:ilvl w:val="1"/>
           <w:numId w:val="1"/>
         </w:numPr>
+        <w:jc w:val="both"/>
       </w:pPr>
       <w:r>
         <w:t xml:space="preserve">Acesso o website </w:t>
@@ -742,30 +1018,80 @@
           <w:ilvl w:val="1"/>
           <w:numId w:val="1"/>
         </w:numPr>
-      </w:pPr>
-      <w:r>
-        <w:t>Configure o type como rsa, length 2048, password deixe em branco</w:t>
-      </w:r>
-      <w:r>
-        <w:t xml:space="preserve"> e clique em create key.</w:t>
-      </w:r>
-    </w:p>
-    <w:p>
-      <w:pPr>
-        <w:pStyle w:val="PargrafodaLista"/>
-        <w:numPr>
-          <w:ilvl w:val="1"/>
-          <w:numId w:val="1"/>
-        </w:numPr>
+        <w:jc w:val="both"/>
+      </w:pPr>
+      <w:r>
+        <w:t xml:space="preserve">Configure o </w:t>
+      </w:r>
+      <w:proofErr w:type="spellStart"/>
+      <w:r>
+        <w:t>type</w:t>
+      </w:r>
+      <w:proofErr w:type="spellEnd"/>
+      <w:r>
+        <w:t xml:space="preserve"> como </w:t>
+      </w:r>
+      <w:proofErr w:type="spellStart"/>
+      <w:r>
+        <w:t>rsa</w:t>
+      </w:r>
+      <w:proofErr w:type="spellEnd"/>
+      <w:r>
+        <w:t xml:space="preserve">, </w:t>
+      </w:r>
+      <w:proofErr w:type="spellStart"/>
+      <w:r>
+        <w:t>length</w:t>
+      </w:r>
+      <w:proofErr w:type="spellEnd"/>
+      <w:r>
+        <w:t xml:space="preserve"> 2048, </w:t>
+      </w:r>
+      <w:proofErr w:type="spellStart"/>
+      <w:r>
+        <w:t>password</w:t>
+      </w:r>
+      <w:proofErr w:type="spellEnd"/>
+      <w:r>
+        <w:t xml:space="preserve"> deixe em branco</w:t>
+      </w:r>
+      <w:r>
+        <w:t xml:space="preserve"> e clique em </w:t>
+      </w:r>
+      <w:proofErr w:type="spellStart"/>
+      <w:r>
+        <w:t>create</w:t>
+      </w:r>
+      <w:proofErr w:type="spellEnd"/>
+      <w:r>
+        <w:t xml:space="preserve"> </w:t>
+      </w:r>
+      <w:proofErr w:type="spellStart"/>
+      <w:r>
+        <w:t>key</w:t>
+      </w:r>
+      <w:proofErr w:type="spellEnd"/>
+      <w:r>
+        <w:t>.</w:t>
+      </w:r>
+    </w:p>
+    <w:p>
+      <w:pPr>
+        <w:pStyle w:val="PargrafodaLista"/>
+        <w:numPr>
+          <w:ilvl w:val="1"/>
+          <w:numId w:val="1"/>
+        </w:numPr>
+        <w:jc w:val="both"/>
       </w:pPr>
       <w:r>
         <w:rPr>
           <w:noProof/>
         </w:rPr>
         <w:drawing>
-          <wp:inline distT="0" distB="0" distL="0" distR="0" wp14:anchorId="2C8DE8EA" wp14:editId="7612B8EF">
-            <wp:extent cx="5400040" cy="1403985"/>
-            <wp:effectExtent l="0" t="0" r="0" b="5715"/>
+          <wp:inline distT="0" distB="0" distL="0" distR="0" wp14:anchorId="2C8DE8EA" wp14:editId="1D445F91">
+            <wp:extent cx="2384142" cy="619866"/>
+            <wp:effectExtent l="0" t="0" r="0" b="8890"/>
             <wp:docPr id="9" name="Imagem 9" descr="Interface gráfica do usuário, Texto, Aplicativo&#10;&#10;Descrição gerada automaticamente"/>
             <wp:cNvGraphicFramePr>
               <a:graphicFrameLocks xmlns:a="http://schemas.openxmlformats.org/drawingml/2006/main" noChangeAspect="1"/>
@@ -786,7 +1112,7 @@
                   <pic:spPr>
                     <a:xfrm>
                       <a:off x="0" y="0"/>
-                      <a:ext cx="5400040" cy="1403985"/>
+                      <a:ext cx="2423807" cy="630179"/>
                     </a:xfrm>
                     <a:prstGeom prst="rect">
                       <a:avLst/>
@@ -806,6 +1132,7 @@
           <w:ilvl w:val="1"/>
           <w:numId w:val="1"/>
         </w:numPr>
+        <w:jc w:val="both"/>
       </w:pPr>
       <w:r>
         <w:t xml:space="preserve">Fazer download do </w:t>
@@ -825,6 +1152,7 @@
       <w:r>
         <w:t xml:space="preserve"> </w:t>
       </w:r>
+      <w:proofErr w:type="spellStart"/>
       <w:r>
         <w:rPr>
           <w:b/>
@@ -834,6 +1162,7 @@
         </w:rPr>
         <w:t>aws.key</w:t>
       </w:r>
+      <w:proofErr w:type="spellEnd"/>
       <w:r>
         <w:t>.</w:t>
       </w:r>
@@ -845,10 +1174,12 @@
           <w:ilvl w:val="1"/>
           <w:numId w:val="1"/>
         </w:numPr>
+        <w:jc w:val="both"/>
       </w:pPr>
       <w:r>
         <w:t xml:space="preserve">Fazer download do </w:t>
       </w:r>
+      <w:proofErr w:type="spellStart"/>
       <w:r>
         <w:rPr>
           <w:b/>
@@ -858,6 +1189,7 @@
         </w:rPr>
         <w:t>Public</w:t>
       </w:r>
+      <w:proofErr w:type="spellEnd"/>
       <w:r>
         <w:rPr>
           <w:b/>
@@ -870,6 +1202,7 @@
       <w:r>
         <w:t xml:space="preserve"> e salvar arquivo com nome </w:t>
       </w:r>
+      <w:proofErr w:type="spellStart"/>
       <w:r>
         <w:rPr>
           <w:b/>
@@ -897,6 +1230,7 @@
         </w:rPr>
         <w:t>.key</w:t>
       </w:r>
+      <w:proofErr w:type="spellEnd"/>
       <w:r>
         <w:t>.</w:t>
       </w:r>
@@ -908,18 +1242,25 @@
           <w:ilvl w:val="0"/>
           <w:numId w:val="1"/>
         </w:numPr>
-      </w:pPr>
-      <w:r>
-        <w:t>Instalar o Terraform</w:t>
-      </w:r>
-    </w:p>
-    <w:p>
-      <w:pPr>
-        <w:pStyle w:val="PargrafodaLista"/>
-        <w:numPr>
-          <w:ilvl w:val="1"/>
-          <w:numId w:val="1"/>
-        </w:numPr>
+        <w:jc w:val="both"/>
+      </w:pPr>
+      <w:r>
+        <w:t xml:space="preserve">Instalar o </w:t>
+      </w:r>
+      <w:proofErr w:type="spellStart"/>
+      <w:r>
+        <w:t>Terraform</w:t>
+      </w:r>
+      <w:proofErr w:type="spellEnd"/>
+    </w:p>
+    <w:p>
+      <w:pPr>
+        <w:pStyle w:val="PargrafodaLista"/>
+        <w:numPr>
+          <w:ilvl w:val="1"/>
+          <w:numId w:val="1"/>
+        </w:numPr>
+        <w:jc w:val="both"/>
       </w:pPr>
       <w:r>
         <w:t xml:space="preserve">Acesse o site </w:t>
@@ -940,6 +1281,7 @@
           <w:ilvl w:val="1"/>
           <w:numId w:val="1"/>
         </w:numPr>
+        <w:jc w:val="both"/>
       </w:pPr>
       <w:r>
         <w:t xml:space="preserve">Siga as </w:t>
@@ -958,9 +1300,16 @@
           <w:ilvl w:val="1"/>
           <w:numId w:val="1"/>
         </w:numPr>
-      </w:pPr>
-      <w:r>
-        <w:t>Ao fazer o download do executável de preferencia coloque na pasta de trabalho</w:t>
+        <w:jc w:val="both"/>
+      </w:pPr>
+      <w:r>
+        <w:t xml:space="preserve">Ao fazer o download do executável de </w:t>
+      </w:r>
+      <w:r>
+        <w:t>preferência</w:t>
+      </w:r>
+      <w:r>
+        <w:t xml:space="preserve"> coloque na pasta de trabalho</w:t>
       </w:r>
       <w:r>
         <w:t xml:space="preserve"> para facilitar sua utilização</w:t>
@@ -973,6 +1322,7 @@
           <w:ilvl w:val="1"/>
           <w:numId w:val="1"/>
         </w:numPr>
+        <w:jc w:val="both"/>
       </w:pPr>
       <w:r>
         <w:t>Pode ser feito o teste para verificar se está tudo ok executando no prompt de comandos</w:t>
@@ -980,23 +1330,31 @@
       <w:r>
         <w:t xml:space="preserve">: </w:t>
       </w:r>
-      <w:r>
-        <w:t xml:space="preserve">terraform </w:t>
+      <w:proofErr w:type="spellStart"/>
+      <w:r>
+        <w:t>terraform</w:t>
+      </w:r>
+      <w:proofErr w:type="spellEnd"/>
+      <w:r>
+        <w:t xml:space="preserve"> </w:t>
       </w:r>
       <w:r>
         <w:t>–</w:t>
       </w:r>
+      <w:proofErr w:type="spellStart"/>
       <w:r>
         <w:t>version</w:t>
       </w:r>
-    </w:p>
-    <w:p>
-      <w:pPr>
-        <w:pStyle w:val="PargrafodaLista"/>
-        <w:numPr>
-          <w:ilvl w:val="1"/>
-          <w:numId w:val="1"/>
-        </w:numPr>
+      <w:proofErr w:type="spellEnd"/>
+    </w:p>
+    <w:p>
+      <w:pPr>
+        <w:pStyle w:val="PargrafodaLista"/>
+        <w:numPr>
+          <w:ilvl w:val="1"/>
+          <w:numId w:val="1"/>
+        </w:numPr>
+        <w:jc w:val="both"/>
       </w:pPr>
       <w:r>
         <w:t xml:space="preserve">Vai exibir a versão instalada e </w:t>
@@ -1004,8 +1362,21 @@
       <w:r>
         <w:t xml:space="preserve">a plataforma: </w:t>
       </w:r>
-      <w:r>
-        <w:t>Terraform v1.1.7 on windows_amd64</w:t>
+      <w:proofErr w:type="spellStart"/>
+      <w:r>
+        <w:t>Terraform</w:t>
+      </w:r>
+      <w:proofErr w:type="spellEnd"/>
+      <w:r>
+        <w:t xml:space="preserve"> v1.1.7 </w:t>
+      </w:r>
+      <w:proofErr w:type="spellStart"/>
+      <w:r>
+        <w:t>on</w:t>
+      </w:r>
+      <w:proofErr w:type="spellEnd"/>
+      <w:r>
+        <w:t xml:space="preserve"> windows_amd64</w:t>
       </w:r>
     </w:p>
     <w:p>
@@ -1015,6 +1386,7 @@
           <w:ilvl w:val="0"/>
           <w:numId w:val="1"/>
         </w:numPr>
+        <w:jc w:val="both"/>
       </w:pPr>
       <w:r>
         <w:t>Caso seja necessário pode se</w:t>
@@ -1036,12 +1408,12 @@
           <w:ilvl w:val="1"/>
           <w:numId w:val="1"/>
         </w:numPr>
+        <w:jc w:val="both"/>
       </w:pPr>
       <w:r>
         <w:rPr>
           <w:noProof/>
         </w:rPr>
-        <w:lastRenderedPageBreak/>
         <w:drawing>
           <wp:inline distT="0" distB="0" distL="0" distR="0" wp14:anchorId="24253D99" wp14:editId="1815F2DF">
             <wp:extent cx="5400040" cy="2932430"/>
@@ -1086,23 +1458,39 @@
           <w:ilvl w:val="0"/>
           <w:numId w:val="1"/>
         </w:numPr>
-      </w:pPr>
-      <w:r>
-        <w:t>Executar o comando terraform init</w:t>
-      </w:r>
-    </w:p>
-    <w:p>
-      <w:pPr>
-        <w:pStyle w:val="PargrafodaLista"/>
-        <w:numPr>
-          <w:ilvl w:val="1"/>
-          <w:numId w:val="1"/>
-        </w:numPr>
+        <w:jc w:val="both"/>
+      </w:pPr>
+      <w:r>
+        <w:t xml:space="preserve">Executar o comando </w:t>
+      </w:r>
+      <w:proofErr w:type="spellStart"/>
+      <w:r>
+        <w:t>terraform</w:t>
+      </w:r>
+      <w:proofErr w:type="spellEnd"/>
+      <w:r>
+        <w:t xml:space="preserve"> </w:t>
+      </w:r>
+      <w:proofErr w:type="spellStart"/>
+      <w:r>
+        <w:t>init</w:t>
+      </w:r>
+      <w:proofErr w:type="spellEnd"/>
+    </w:p>
+    <w:p>
+      <w:pPr>
+        <w:pStyle w:val="PargrafodaLista"/>
+        <w:numPr>
+          <w:ilvl w:val="1"/>
+          <w:numId w:val="1"/>
+        </w:numPr>
+        <w:jc w:val="both"/>
       </w:pPr>
       <w:r>
         <w:rPr>
           <w:noProof/>
         </w:rPr>
+        <w:lastRenderedPageBreak/>
         <w:drawing>
           <wp:inline distT="0" distB="0" distL="0" distR="0" wp14:anchorId="0828A042" wp14:editId="18C9F67E">
             <wp:extent cx="5400040" cy="3370580"/>
@@ -1147,6 +1535,7 @@
           <w:ilvl w:val="0"/>
           <w:numId w:val="1"/>
         </w:numPr>
+        <w:jc w:val="both"/>
       </w:pPr>
       <w:r>
         <w:t xml:space="preserve">O próximo passo é criar </w:t>
@@ -1169,9 +1558,19 @@
       <w:r>
         <w:t xml:space="preserve"> </w:t>
       </w:r>
-      <w:r>
-        <w:t>terraform apply</w:t>
-      </w:r>
+      <w:proofErr w:type="spellStart"/>
+      <w:r>
+        <w:t>terraform</w:t>
+      </w:r>
+      <w:proofErr w:type="spellEnd"/>
+      <w:r>
+        <w:t xml:space="preserve"> </w:t>
+      </w:r>
+      <w:proofErr w:type="spellStart"/>
+      <w:r>
+        <w:t>apply</w:t>
+      </w:r>
+      <w:proofErr w:type="spellEnd"/>
     </w:p>
     <w:p>
       <w:pPr>
@@ -1180,6 +1579,7 @@
           <w:ilvl w:val="0"/>
           <w:numId w:val="1"/>
         </w:numPr>
+        <w:jc w:val="both"/>
       </w:pPr>
       <w:r>
         <w:t xml:space="preserve">Vai ser exibido o plano de trabalho e estando tudo ok basta digitar </w:t>
@@ -1187,26 +1587,36 @@
       <w:r>
         <w:t>“</w:t>
       </w:r>
+      <w:proofErr w:type="spellStart"/>
       <w:r>
         <w:t>yes</w:t>
       </w:r>
-      <w:r>
-        <w:t>” e dar enter.</w:t>
-      </w:r>
-    </w:p>
-    <w:p>
-      <w:pPr>
-        <w:pStyle w:val="PargrafodaLista"/>
-        <w:numPr>
-          <w:ilvl w:val="1"/>
-          <w:numId w:val="1"/>
-        </w:numPr>
+      <w:proofErr w:type="spellEnd"/>
+      <w:r>
+        <w:t xml:space="preserve">” e dar </w:t>
+      </w:r>
+      <w:proofErr w:type="spellStart"/>
+      <w:r>
+        <w:t>enter</w:t>
+      </w:r>
+      <w:proofErr w:type="spellEnd"/>
+      <w:r>
+        <w:t>.</w:t>
+      </w:r>
+    </w:p>
+    <w:p>
+      <w:pPr>
+        <w:pStyle w:val="PargrafodaLista"/>
+        <w:numPr>
+          <w:ilvl w:val="1"/>
+          <w:numId w:val="1"/>
+        </w:numPr>
+        <w:jc w:val="both"/>
       </w:pPr>
       <w:r>
         <w:rPr>
           <w:noProof/>
         </w:rPr>
-        <w:lastRenderedPageBreak/>
         <w:drawing>
           <wp:inline distT="0" distB="0" distL="0" distR="0" wp14:anchorId="3A0351A3" wp14:editId="2C5FA9A4">
             <wp:extent cx="4961905" cy="5561905"/>
@@ -1251,18 +1661,47 @@
           <w:ilvl w:val="0"/>
           <w:numId w:val="1"/>
         </w:numPr>
-      </w:pPr>
-      <w:r>
-        <w:t>O processo leva certa de 6 minutos para ser implementado e ao final será exibido os endpoints para acesso ao supervisório, nodered e caso necessário o comando para acesso via ssh.</w:t>
-      </w:r>
-    </w:p>
-    <w:p>
-      <w:pPr>
-        <w:pStyle w:val="PargrafodaLista"/>
-        <w:numPr>
-          <w:ilvl w:val="1"/>
-          <w:numId w:val="1"/>
-        </w:numPr>
+        <w:jc w:val="both"/>
+      </w:pPr>
+      <w:r>
+        <w:t xml:space="preserve">O processo leva certa de 6 minutos para ser implementado e ao final será exibido os </w:t>
+      </w:r>
+      <w:proofErr w:type="spellStart"/>
+      <w:r>
+        <w:t>endpoints</w:t>
+      </w:r>
+      <w:proofErr w:type="spellEnd"/>
+      <w:r>
+        <w:t xml:space="preserve"> para acesso ao supervisório, node</w:t>
+      </w:r>
+      <w:r>
+        <w:t>-</w:t>
+      </w:r>
+      <w:proofErr w:type="spellStart"/>
+      <w:r>
+        <w:t>red</w:t>
+      </w:r>
+      <w:proofErr w:type="spellEnd"/>
+      <w:r>
+        <w:t xml:space="preserve"> e caso necessário o comando para acesso via </w:t>
+      </w:r>
+      <w:proofErr w:type="spellStart"/>
+      <w:r>
+        <w:t>ssh</w:t>
+      </w:r>
+      <w:proofErr w:type="spellEnd"/>
+      <w:r>
+        <w:t>.</w:t>
+      </w:r>
+    </w:p>
+    <w:p>
+      <w:pPr>
+        <w:pStyle w:val="PargrafodaLista"/>
+        <w:numPr>
+          <w:ilvl w:val="1"/>
+          <w:numId w:val="1"/>
+        </w:numPr>
+        <w:jc w:val="both"/>
       </w:pPr>
       <w:r>
         <w:rPr>
@@ -1270,9 +1709,9 @@
         </w:rPr>
         <w:lastRenderedPageBreak/>
         <w:drawing>
-          <wp:inline distT="0" distB="0" distL="0" distR="0" wp14:anchorId="283F78ED" wp14:editId="34DEC945">
-            <wp:extent cx="5400040" cy="2819400"/>
-            <wp:effectExtent l="0" t="0" r="0" b="0"/>
+          <wp:inline distT="0" distB="0" distL="0" distR="0" wp14:anchorId="283F78ED" wp14:editId="46CE6B18">
+            <wp:extent cx="3741134" cy="1953273"/>
+            <wp:effectExtent l="0" t="0" r="0" b="8890"/>
             <wp:docPr id="15" name="Imagem 15" descr="Texto&#10;&#10;Descrição gerada automaticamente"/>
             <wp:cNvGraphicFramePr>
               <a:graphicFrameLocks xmlns:a="http://schemas.openxmlformats.org/drawingml/2006/main" noChangeAspect="1"/>
@@ -1293,7 +1732,7 @@
                   <pic:spPr>
                     <a:xfrm>
                       <a:off x="0" y="0"/>
-                      <a:ext cx="5400040" cy="2819400"/>
+                      <a:ext cx="3746804" cy="1956233"/>
                     </a:xfrm>
                     <a:prstGeom prst="rect">
                       <a:avLst/>
@@ -1313,6 +1752,7 @@
           <w:ilvl w:val="0"/>
           <w:numId w:val="1"/>
         </w:numPr>
+        <w:jc w:val="both"/>
       </w:pPr>
       <w:r>
         <w:t>O usuário e senha para acesso ao supervisório é admin/admin.</w:t>
@@ -1325,10 +1765,32 @@
           <w:ilvl w:val="0"/>
           <w:numId w:val="1"/>
         </w:numPr>
-      </w:pPr>
-      <w:r>
-        <w:t>É muito importante desalocar os recursos após finalizar sua utilização para não ter custos extras, para fazer isso basta executar o comando: terraform destroy e confirmar com yes</w:t>
-      </w:r>
+        <w:jc w:val="both"/>
+      </w:pPr>
+      <w:r>
+        <w:t xml:space="preserve">É muito importante desalocar os recursos após finalizar sua utilização para não ter custos extras, para fazer isso basta executar o comando: </w:t>
+      </w:r>
+      <w:proofErr w:type="spellStart"/>
+      <w:r>
+        <w:t>terraform</w:t>
+      </w:r>
+      <w:proofErr w:type="spellEnd"/>
+      <w:r>
+        <w:t xml:space="preserve"> </w:t>
+      </w:r>
+      <w:proofErr w:type="spellStart"/>
+      <w:r>
+        <w:t>destroy</w:t>
+      </w:r>
+      <w:proofErr w:type="spellEnd"/>
+      <w:r>
+        <w:t xml:space="preserve"> e confirmar com </w:t>
+      </w:r>
+      <w:proofErr w:type="spellStart"/>
+      <w:r>
+        <w:t>yes</w:t>
+      </w:r>
+      <w:proofErr w:type="spellEnd"/>
       <w:r>
         <w:t>, ao final os recursos serão desalocado.</w:t>
       </w:r>
@@ -1340,15 +1802,16 @@
           <w:ilvl w:val="1"/>
           <w:numId w:val="1"/>
         </w:numPr>
+        <w:jc w:val="both"/>
       </w:pPr>
       <w:r>
         <w:rPr>
           <w:noProof/>
         </w:rPr>
         <w:drawing>
-          <wp:inline distT="0" distB="0" distL="0" distR="0" wp14:anchorId="04118A6C" wp14:editId="75C1638A">
-            <wp:extent cx="5400040" cy="3530600"/>
-            <wp:effectExtent l="0" t="0" r="0" b="0"/>
+          <wp:inline distT="0" distB="0" distL="0" distR="0" wp14:anchorId="04118A6C" wp14:editId="05B2B441">
+            <wp:extent cx="3753348" cy="2453976"/>
+            <wp:effectExtent l="0" t="0" r="0" b="3810"/>
             <wp:docPr id="16" name="Imagem 16" descr="Interface gráfica do usuário, Texto&#10;&#10;Descrição gerada automaticamente"/>
             <wp:cNvGraphicFramePr>
               <a:graphicFrameLocks xmlns:a="http://schemas.openxmlformats.org/drawingml/2006/main" noChangeAspect="1"/>
@@ -1369,7 +1832,7 @@
                   <pic:spPr>
                     <a:xfrm>
                       <a:off x="0" y="0"/>
-                      <a:ext cx="5400040" cy="3530600"/>
+                      <a:ext cx="3770742" cy="2465349"/>
                     </a:xfrm>
                     <a:prstGeom prst="rect">
                       <a:avLst/>
@@ -1382,11 +1845,19 @@
         </w:drawing>
       </w:r>
     </w:p>
-    <w:p/>
-    <w:p/>
+    <w:p>
+      <w:pPr>
+        <w:jc w:val="both"/>
+      </w:pPr>
+    </w:p>
+    <w:p>
+      <w:pPr>
+        <w:jc w:val="both"/>
+      </w:pPr>
+    </w:p>
     <w:sectPr>
       <w:pgSz w:w="11906" w:h="16838"/>
-      <w:pgMar w:top="1417" w:right="1701" w:bottom="1417" w:left="1701" w:header="708" w:footer="708" w:gutter="0"/>
+      <w:pgMar w:top="720" w:right="720" w:bottom="720" w:left="720" w:header="708" w:footer="708" w:gutter="0"/>
       <w:cols w:space="708"/>
       <w:docGrid w:linePitch="360"/>
     </w:sectPr>
@@ -1399,7 +1870,7 @@
   <w:abstractNum w:abstractNumId="0" w15:restartNumberingAfterBreak="0">
     <w:nsid w:val="27977AF8"/>
     <w:multiLevelType w:val="multilevel"/>
-    <w:tmpl w:val="0416001F"/>
+    <w:tmpl w:val="67B8727C"/>
     <w:lvl w:ilvl="0">
       <w:start w:val="1"/>
       <w:numFmt w:val="decimal"/>
@@ -1408,15 +1879,22 @@
       <w:pPr>
         <w:ind w:left="360" w:hanging="360"/>
       </w:pPr>
+      <w:rPr>
+        <w:rFonts w:hint="default"/>
+      </w:rPr>
     </w:lvl>
     <w:lvl w:ilvl="1">
       <w:start w:val="1"/>
       <w:numFmt w:val="decimal"/>
+      <w:suff w:val="nothing"/>
       <w:lvlText w:val="%1.%2."/>
       <w:lvlJc w:val="left"/>
       <w:pPr>
-        <w:ind w:left="792" w:hanging="432"/>
-      </w:pPr>
+        <w:ind w:left="794" w:hanging="434"/>
+      </w:pPr>
+      <w:rPr>
+        <w:rFonts w:hint="default"/>
+      </w:rPr>
     </w:lvl>
     <w:lvl w:ilvl="2">
       <w:start w:val="1"/>
@@ -1426,6 +1904,9 @@
       <w:pPr>
         <w:ind w:left="1224" w:hanging="504"/>
       </w:pPr>
+      <w:rPr>
+        <w:rFonts w:hint="default"/>
+      </w:rPr>
     </w:lvl>
     <w:lvl w:ilvl="3">
       <w:start w:val="1"/>
@@ -1435,6 +1916,9 @@
       <w:pPr>
         <w:ind w:left="1728" w:hanging="648"/>
       </w:pPr>
+      <w:rPr>
+        <w:rFonts w:hint="default"/>
+      </w:rPr>
     </w:lvl>
     <w:lvl w:ilvl="4">
       <w:start w:val="1"/>
@@ -1444,6 +1928,9 @@
       <w:pPr>
         <w:ind w:left="2232" w:hanging="792"/>
       </w:pPr>
+      <w:rPr>
+        <w:rFonts w:hint="default"/>
+      </w:rPr>
     </w:lvl>
     <w:lvl w:ilvl="5">
       <w:start w:val="1"/>
@@ -1453,6 +1940,9 @@
       <w:pPr>
         <w:ind w:left="2736" w:hanging="936"/>
       </w:pPr>
+      <w:rPr>
+        <w:rFonts w:hint="default"/>
+      </w:rPr>
     </w:lvl>
     <w:lvl w:ilvl="6">
       <w:start w:val="1"/>
@@ -1462,6 +1952,9 @@
       <w:pPr>
         <w:ind w:left="3240" w:hanging="1080"/>
       </w:pPr>
+      <w:rPr>
+        <w:rFonts w:hint="default"/>
+      </w:rPr>
     </w:lvl>
     <w:lvl w:ilvl="7">
       <w:start w:val="1"/>
@@ -1471,6 +1964,9 @@
       <w:pPr>
         <w:ind w:left="3744" w:hanging="1224"/>
       </w:pPr>
+      <w:rPr>
+        <w:rFonts w:hint="default"/>
+      </w:rPr>
     </w:lvl>
     <w:lvl w:ilvl="8">
       <w:start w:val="1"/>
@@ -1480,6 +1976,9 @@
       <w:pPr>
         <w:ind w:left="4320" w:hanging="1440"/>
       </w:pPr>
+      <w:rPr>
+        <w:rFonts w:hint="default"/>
+      </w:rPr>
     </w:lvl>
   </w:abstractNum>
   <w:num w:numId="1">

</xml_diff>